<commit_message>
Documentations added and some clean up performed!
</commit_message>
<xml_diff>
--- a/Hotel_web/docs/Brocken_Access_Control-Banking-application.docx
+++ b/Hotel_web/docs/Brocken_Access_Control-Banking-application.docx
@@ -4,6 +4,114 @@
   <w:body>
     <w:p>
       <w:pPr>
+        <w:rPr>
+          <w:lang w:val="de-DE"/>
+        </w:rPr>
+      </w:pPr>
+      <w:r>
+        <w:rPr>
+          <w:noProof/>
+        </w:rPr>
+        <w:drawing>
+          <wp:inline distT="0" distB="0" distL="0" distR="0" wp14:anchorId="49329A98" wp14:editId="7E079CDA">
+            <wp:extent cx="5731510" cy="4277360"/>
+            <wp:effectExtent l="0" t="0" r="2540" b="8890"/>
+            <wp:docPr id="1531549866" name="Picture 1" descr="A screenshot of a computer screen&#10;&#10;AI-generated content may be incorrect."/>
+            <wp:cNvGraphicFramePr>
+              <a:graphicFrameLocks xmlns:a="http://schemas.openxmlformats.org/drawingml/2006/main" noChangeAspect="1"/>
+            </wp:cNvGraphicFramePr>
+            <a:graphic xmlns:a="http://schemas.openxmlformats.org/drawingml/2006/main">
+              <a:graphicData uri="http://schemas.openxmlformats.org/drawingml/2006/picture">
+                <pic:pic xmlns:pic="http://schemas.openxmlformats.org/drawingml/2006/picture">
+                  <pic:nvPicPr>
+                    <pic:cNvPr id="1531549866" name="Picture 1" descr="A screenshot of a computer screen&#10;&#10;AI-generated content may be incorrect."/>
+                    <pic:cNvPicPr/>
+                  </pic:nvPicPr>
+                  <pic:blipFill>
+                    <a:blip r:embed="rId5"/>
+                    <a:stretch>
+                      <a:fillRect/>
+                    </a:stretch>
+                  </pic:blipFill>
+                  <pic:spPr>
+                    <a:xfrm>
+                      <a:off x="0" y="0"/>
+                      <a:ext cx="5731510" cy="4277360"/>
+                    </a:xfrm>
+                    <a:prstGeom prst="rect">
+                      <a:avLst/>
+                    </a:prstGeom>
+                  </pic:spPr>
+                </pic:pic>
+              </a:graphicData>
+            </a:graphic>
+          </wp:inline>
+        </w:drawing>
+      </w:r>
+    </w:p>
+    <w:p>
+      <w:pPr>
+        <w:rPr>
+          <w:lang w:val="de-DE"/>
+        </w:rPr>
+      </w:pPr>
+      <w:r>
+        <w:rPr>
+          <w:lang w:val="de-DE"/>
+        </w:rPr>
+        <w:drawing>
+          <wp:inline distT="0" distB="0" distL="0" distR="0" wp14:anchorId="79EF309A" wp14:editId="65741A2A">
+            <wp:extent cx="5731510" cy="4257040"/>
+            <wp:effectExtent l="0" t="0" r="2540" b="0"/>
+            <wp:docPr id="529946496" name="Picture 1" descr="A screenshot of a computer&#10;&#10;AI-generated content may be incorrect."/>
+            <wp:cNvGraphicFramePr>
+              <a:graphicFrameLocks xmlns:a="http://schemas.openxmlformats.org/drawingml/2006/main" noChangeAspect="1"/>
+            </wp:cNvGraphicFramePr>
+            <a:graphic xmlns:a="http://schemas.openxmlformats.org/drawingml/2006/main">
+              <a:graphicData uri="http://schemas.openxmlformats.org/drawingml/2006/picture">
+                <pic:pic xmlns:pic="http://schemas.openxmlformats.org/drawingml/2006/picture">
+                  <pic:nvPicPr>
+                    <pic:cNvPr id="529946496" name="Picture 1" descr="A screenshot of a computer&#10;&#10;AI-generated content may be incorrect."/>
+                    <pic:cNvPicPr/>
+                  </pic:nvPicPr>
+                  <pic:blipFill>
+                    <a:blip r:embed="rId6"/>
+                    <a:stretch>
+                      <a:fillRect/>
+                    </a:stretch>
+                  </pic:blipFill>
+                  <pic:spPr>
+                    <a:xfrm>
+                      <a:off x="0" y="0"/>
+                      <a:ext cx="5731510" cy="4257040"/>
+                    </a:xfrm>
+                    <a:prstGeom prst="rect">
+                      <a:avLst/>
+                    </a:prstGeom>
+                  </pic:spPr>
+                </pic:pic>
+              </a:graphicData>
+            </a:graphic>
+          </wp:inline>
+        </w:drawing>
+      </w:r>
+    </w:p>
+    <w:p>
+      <w:pPr>
+        <w:rPr>
+          <w:lang w:val="de-DE"/>
+        </w:rPr>
+      </w:pPr>
+    </w:p>
+    <w:p>
+      <w:pPr>
+        <w:rPr>
+          <w:lang w:val="de-DE"/>
+        </w:rPr>
+      </w:pPr>
+    </w:p>
+    <w:p>
+      <w:pPr>
         <w:pStyle w:val="ListParagraph"/>
         <w:numPr>
           <w:ilvl w:val="0"/>
@@ -28,10 +136,11 @@
       </w:pPr>
       <w:r>
         <w:rPr>
+          <w:noProof/>
           <w:lang w:val="en-GB"/>
         </w:rPr>
         <w:drawing>
-          <wp:inline distT="0" distB="0" distL="0" distR="0" wp14:anchorId="5EDED64B" wp14:editId="2457FD19">
+          <wp:inline distT="0" distB="0" distL="0" distR="0" wp14:anchorId="0D0920B3" wp14:editId="32382947">
             <wp:extent cx="6629160" cy="3568700"/>
             <wp:effectExtent l="0" t="0" r="635" b="0"/>
             <wp:docPr id="824984760" name="Picture 1" descr="A screenshot of a hotel room&#10;&#10;AI-generated content may be incorrect."/>
@@ -46,7 +155,7 @@
                     <pic:cNvPicPr/>
                   </pic:nvPicPr>
                   <pic:blipFill>
-                    <a:blip r:embed="rId5"/>
+                    <a:blip r:embed="rId7"/>
                     <a:stretch>
                       <a:fillRect/>
                     </a:stretch>
@@ -93,10 +202,11 @@
       </w:pPr>
       <w:r>
         <w:rPr>
+          <w:noProof/>
           <w:lang w:val="en-GB"/>
         </w:rPr>
         <w:drawing>
-          <wp:inline distT="0" distB="0" distL="0" distR="0" wp14:anchorId="3EC47321" wp14:editId="3482259D">
+          <wp:inline distT="0" distB="0" distL="0" distR="0" wp14:anchorId="2F944FC0" wp14:editId="67C4531D">
             <wp:extent cx="6600996" cy="3543300"/>
             <wp:effectExtent l="0" t="0" r="9525" b="0"/>
             <wp:docPr id="1076907811" name="Picture 1" descr="A screenshot of a computer&#10;&#10;AI-generated content may be incorrect."/>
@@ -111,7 +221,7 @@
                     <pic:cNvPicPr/>
                   </pic:nvPicPr>
                   <pic:blipFill>
-                    <a:blip r:embed="rId6"/>
+                    <a:blip r:embed="rId8"/>
                     <a:stretch>
                       <a:fillRect/>
                     </a:stretch>
@@ -158,11 +268,12 @@
       </w:pPr>
       <w:r>
         <w:rPr>
+          <w:noProof/>
           <w:lang w:val="en-GB"/>
         </w:rPr>
         <w:lastRenderedPageBreak/>
         <w:drawing>
-          <wp:inline distT="0" distB="0" distL="0" distR="0" wp14:anchorId="3F931D77" wp14:editId="4D09F2A6">
+          <wp:inline distT="0" distB="0" distL="0" distR="0" wp14:anchorId="71B55B9F" wp14:editId="5588C5AB">
             <wp:extent cx="6574414" cy="3511550"/>
             <wp:effectExtent l="0" t="0" r="0" b="0"/>
             <wp:docPr id="2071895878" name="Picture 1" descr="A screenshot of a computer&#10;&#10;AI-generated content may be incorrect."/>
@@ -177,7 +288,7 @@
                     <pic:cNvPicPr/>
                   </pic:nvPicPr>
                   <pic:blipFill>
-                    <a:blip r:embed="rId7"/>
+                    <a:blip r:embed="rId9"/>
                     <a:stretch>
                       <a:fillRect/>
                     </a:stretch>
@@ -209,19 +320,11 @@
           <w:lang w:val="en-GB"/>
         </w:rPr>
       </w:pPr>
-      <w:proofErr w:type="spellStart"/>
       <w:r>
         <w:rPr>
           <w:lang w:val="en-GB"/>
         </w:rPr>
-        <w:t>Voilla</w:t>
-      </w:r>
-      <w:proofErr w:type="spellEnd"/>
-      <w:r>
-        <w:rPr>
-          <w:lang w:val="en-GB"/>
-        </w:rPr>
-        <w:t>!</w:t>
+        <w:t>Voilla!</w:t>
       </w:r>
     </w:p>
     <w:p>
@@ -232,10 +335,11 @@
       </w:pPr>
       <w:r>
         <w:rPr>
+          <w:noProof/>
           <w:lang w:val="en-GB"/>
         </w:rPr>
         <w:drawing>
-          <wp:inline distT="0" distB="0" distL="0" distR="0" wp14:anchorId="4F22F92D" wp14:editId="6F8887C5">
+          <wp:inline distT="0" distB="0" distL="0" distR="0" wp14:anchorId="7B1401F7" wp14:editId="499C608F">
             <wp:extent cx="6553857" cy="1670050"/>
             <wp:effectExtent l="0" t="0" r="0" b="6350"/>
             <wp:docPr id="2128655444" name="Picture 1" descr="A screenshot of a computer&#10;&#10;AI-generated content may be incorrect."/>
@@ -250,7 +354,7 @@
                     <pic:cNvPicPr/>
                   </pic:nvPicPr>
                   <pic:blipFill>
-                    <a:blip r:embed="rId8"/>
+                    <a:blip r:embed="rId10"/>
                     <a:stretch>
                       <a:fillRect/>
                     </a:stretch>
@@ -270,6 +374,13 @@
           </wp:inline>
         </w:drawing>
       </w:r>
+    </w:p>
+    <w:p>
+      <w:pPr>
+        <w:rPr>
+          <w:lang w:val="de-DE"/>
+        </w:rPr>
+      </w:pPr>
     </w:p>
     <w:sectPr>
       <w:pgSz w:w="11906" w:h="16838"/>
@@ -384,7 +495,7 @@
         <w:kern w:val="2"/>
         <w:sz w:val="22"/>
         <w:szCs w:val="22"/>
-        <w:lang w:val="en-AT" w:eastAsia="en-US" w:bidi="ar-SA"/>
+        <w:lang w:eastAsia="en-US" w:bidi="ar-SA"/>
         <w14:ligatures w14:val="standardContextual"/>
       </w:rPr>
     </w:rPrDefault>

</xml_diff>